<commit_message>
add 2nd clause in template and code
</commit_message>
<xml_diff>
--- a/resource/ph_digital_media_consent.docx
+++ b/resource/ph_digital_media_consent.docx
@@ -494,18 +494,6 @@
     </w:p>
     <w:p>
       <w:pPr>
-        <w:ind w:left="1440"/>
-        <w:jc w:val="both"/>
-        <w:rPr>
-          <w:rFonts w:ascii="Verdana" w:hAnsi="Verdana"/>
-          <w:sz w:val="22"/>
-          <w:szCs w:val="22"/>
-        </w:rPr>
-      </w:pPr>
-    </w:p>
-    <w:p>
-      <w:pPr>
-        <w:ind w:left="1440"/>
         <w:jc w:val="both"/>
         <w:rPr>
           <w:rFonts w:ascii="Verdana" w:hAnsi="Verdana"/>
@@ -537,6 +525,242 @@
           <w:szCs w:val="22"/>
         </w:rPr>
         <w:lastRenderedPageBreak/>
+        <w:t>P</w:t>
+      </w:r>
+      <w:r>
+        <w:rPr>
+          <w:rFonts w:ascii="Verdana" w:hAnsi="Verdana"/>
+          <w:b/>
+          <w:bCs/>
+          <w:sz w:val="22"/>
+          <w:szCs w:val="22"/>
+        </w:rPr>
+        <w:t>artner Usage Rights:</w:t>
+      </w:r>
+      <w:r>
+        <w:rPr>
+          <w:rFonts w:ascii="Verdana" w:hAnsi="Verdana"/>
+          <w:b/>
+          <w:bCs/>
+          <w:sz w:val="22"/>
+          <w:szCs w:val="22"/>
+        </w:rPr>
+        <w:t xml:space="preserve"> </w:t>
+      </w:r>
+      <w:r>
+        <w:rPr>
+          <w:rFonts w:ascii="Verdana" w:hAnsi="Verdana"/>
+          <w:sz w:val="22"/>
+          <w:szCs w:val="22"/>
+        </w:rPr>
+        <w:t>"I understand and agree that Prevista Ltd may, at its discretion, grant limited usage rights of the Media Footage to its official partners and associates ('Authorized Partners'): </w:t>
+      </w:r>
+      <w:r>
+        <w:rPr>
+          <w:rFonts w:ascii="Verdana" w:hAnsi="Verdana"/>
+          <w:sz w:val="22"/>
+          <w:szCs w:val="22"/>
+        </w:rPr>
+        <w:br/>
+        <w:t> </w:t>
+      </w:r>
+      <w:r>
+        <w:rPr>
+          <w:rFonts w:ascii="Verdana" w:hAnsi="Verdana"/>
+          <w:sz w:val="22"/>
+          <w:szCs w:val="22"/>
+        </w:rPr>
+        <w:br/>
+        <w:t>Authorized Partners are limited to:</w:t>
+      </w:r>
+      <w:r>
+        <w:rPr>
+          <w:rFonts w:ascii="Verdana" w:hAnsi="Verdana"/>
+          <w:b/>
+          <w:bCs/>
+          <w:sz w:val="22"/>
+          <w:szCs w:val="22"/>
+        </w:rPr>
+        <w:t> </w:t>
+      </w:r>
+    </w:p>
+    <w:p>
+      <w:pPr>
+        <w:numPr>
+          <w:ilvl w:val="1"/>
+          <w:numId w:val="5"/>
+        </w:numPr>
+        <w:rPr>
+          <w:rFonts w:ascii="Verdana" w:hAnsi="Verdana"/>
+          <w:sz w:val="22"/>
+          <w:szCs w:val="22"/>
+          <w:lang w:val="en-US"/>
+        </w:rPr>
+      </w:pPr>
+      <w:r>
+        <w:rPr>
+          <w:rFonts w:ascii="Verdana" w:hAnsi="Verdana"/>
+          <w:sz w:val="22"/>
+          <w:szCs w:val="22"/>
+        </w:rPr>
+        <w:t>Official training delivery partners</w:t>
+      </w:r>
+      <w:r>
+        <w:rPr>
+          <w:rFonts w:ascii="Verdana" w:hAnsi="Verdana"/>
+          <w:sz w:val="22"/>
+          <w:szCs w:val="22"/>
+          <w:lang w:val="en-US"/>
+        </w:rPr>
+        <w:t> </w:t>
+      </w:r>
+    </w:p>
+    <w:p>
+      <w:pPr>
+        <w:numPr>
+          <w:ilvl w:val="1"/>
+          <w:numId w:val="5"/>
+        </w:numPr>
+        <w:rPr>
+          <w:rFonts w:ascii="Verdana" w:hAnsi="Verdana"/>
+          <w:sz w:val="22"/>
+          <w:szCs w:val="22"/>
+          <w:lang w:val="en-US"/>
+        </w:rPr>
+      </w:pPr>
+      <w:r>
+        <w:rPr>
+          <w:rFonts w:ascii="Verdana" w:hAnsi="Verdana"/>
+          <w:sz w:val="22"/>
+          <w:szCs w:val="22"/>
+        </w:rPr>
+        <w:t>Government funding bodies</w:t>
+      </w:r>
+      <w:r>
+        <w:rPr>
+          <w:rFonts w:ascii="Verdana" w:hAnsi="Verdana"/>
+          <w:sz w:val="22"/>
+          <w:szCs w:val="22"/>
+          <w:lang w:val="en-US"/>
+        </w:rPr>
+        <w:t> </w:t>
+      </w:r>
+    </w:p>
+    <w:p>
+      <w:pPr>
+        <w:numPr>
+          <w:ilvl w:val="1"/>
+          <w:numId w:val="5"/>
+        </w:numPr>
+        <w:rPr>
+          <w:rFonts w:ascii="Verdana" w:hAnsi="Verdana"/>
+          <w:sz w:val="22"/>
+          <w:szCs w:val="22"/>
+          <w:lang w:val="en-US"/>
+        </w:rPr>
+      </w:pPr>
+      <w:r>
+        <w:rPr>
+          <w:rFonts w:ascii="Verdana" w:hAnsi="Verdana"/>
+          <w:sz w:val="22"/>
+          <w:szCs w:val="22"/>
+        </w:rPr>
+        <w:t>Accredited qualification awarding bodies</w:t>
+      </w:r>
+      <w:r>
+        <w:rPr>
+          <w:rFonts w:ascii="Verdana" w:hAnsi="Verdana"/>
+          <w:sz w:val="22"/>
+          <w:szCs w:val="22"/>
+          <w:lang w:val="en-US"/>
+        </w:rPr>
+        <w:t> </w:t>
+      </w:r>
+    </w:p>
+    <w:p>
+      <w:pPr>
+        <w:numPr>
+          <w:ilvl w:val="1"/>
+          <w:numId w:val="5"/>
+        </w:numPr>
+        <w:rPr>
+          <w:rFonts w:ascii="Verdana" w:hAnsi="Verdana"/>
+          <w:sz w:val="22"/>
+          <w:szCs w:val="22"/>
+          <w:lang w:val="en-US"/>
+        </w:rPr>
+      </w:pPr>
+      <w:r>
+        <w:rPr>
+          <w:rFonts w:ascii="Verdana" w:hAnsi="Verdana"/>
+          <w:sz w:val="22"/>
+          <w:szCs w:val="22"/>
+        </w:rPr>
+        <w:t>Contracted service providers</w:t>
+      </w:r>
+      <w:r>
+        <w:rPr>
+          <w:rFonts w:ascii="Verdana" w:hAnsi="Verdana"/>
+          <w:sz w:val="22"/>
+          <w:szCs w:val="22"/>
+          <w:lang w:val="en-US"/>
+        </w:rPr>
+        <w:t> </w:t>
+      </w:r>
+    </w:p>
+    <w:p>
+      <w:pPr>
+        <w:numPr>
+          <w:ilvl w:val="1"/>
+          <w:numId w:val="5"/>
+        </w:numPr>
+        <w:rPr>
+          <w:rFonts w:ascii="Verdana" w:hAnsi="Verdana"/>
+          <w:sz w:val="22"/>
+          <w:szCs w:val="22"/>
+          <w:lang w:val="en-US"/>
+        </w:rPr>
+      </w:pPr>
+      <w:r>
+        <w:rPr>
+          <w:rFonts w:ascii="Verdana" w:hAnsi="Verdana"/>
+          <w:sz w:val="22"/>
+          <w:szCs w:val="22"/>
+        </w:rPr>
+        <w:t>Other organizations formally affiliated with Prevista Ltd</w:t>
+      </w:r>
+      <w:r>
+        <w:rPr>
+          <w:rFonts w:ascii="Verdana" w:hAnsi="Verdana"/>
+          <w:sz w:val="22"/>
+          <w:szCs w:val="22"/>
+          <w:lang w:val="en-US"/>
+        </w:rPr>
+        <w:t> </w:t>
+      </w:r>
+    </w:p>
+    <w:p>
+      <w:pPr>
+        <w:numPr>
+          <w:ilvl w:val="0"/>
+          <w:numId w:val="5"/>
+        </w:numPr>
+        <w:rPr>
+          <w:rFonts w:ascii="Verdana" w:hAnsi="Verdana"/>
+          <w:b/>
+          <w:bCs/>
+          <w:sz w:val="22"/>
+          <w:szCs w:val="22"/>
+        </w:rPr>
+      </w:pPr>
+      <w:r>
+        <w:rPr>
+          <w:rFonts w:ascii="Verdana" w:hAnsi="Verdana"/>
+          <w:b/>
+          <w:bCs/>
+          <w:sz w:val="22"/>
+          <w:szCs w:val="22"/>
+        </w:rPr>
         <w:t>Rights and Permissions:</w:t>
       </w:r>
     </w:p>
@@ -775,6 +999,7 @@
           <w:sz w:val="22"/>
           <w:szCs w:val="22"/>
         </w:rPr>
+        <w:lastRenderedPageBreak/>
         <w:t>I understand that my data will be stored securely by Prevista Ltd and will only be retained for as long as necessary to fulfil the purposes outlined in this form or as required by law.</w:t>
       </w:r>
     </w:p>
@@ -907,7 +1132,6 @@
           <w:sz w:val="22"/>
           <w:szCs w:val="22"/>
         </w:rPr>
-        <w:lastRenderedPageBreak/>
         <w:t>I understand that I have the right to request access to the personal data held about me, to rectify any inaccuracies, or to request the erasure of my data where appropriate.</w:t>
       </w:r>
     </w:p>
@@ -1166,7 +1390,7 @@
           <w:szCs w:val="22"/>
         </w:rPr>
         <w:pict w14:anchorId="48CD63D1">
-          <v:rect id="_x0000_i1027" style="width:0;height:1.5pt" o:hralign="center" o:hrstd="t" o:hr="t" fillcolor="#a0a0a0" stroked="f"/>
+          <v:rect id="_x0000_i1026" style="width:0;height:1.5pt" o:hralign="center" o:hrstd="t" o:hr="t" fillcolor="#a0a0a0" stroked="f"/>
         </w:pict>
       </w:r>
     </w:p>
@@ -1577,6 +1801,155 @@
 <file path=word/numbering.xml><?xml version="1.0" encoding="utf-8"?>
 <w:numbering xmlns:wpc="http://schemas.microsoft.com/office/word/2010/wordprocessingCanvas" xmlns:cx="http://schemas.microsoft.com/office/drawing/2014/chartex" xmlns:cx1="http://schemas.microsoft.com/office/drawing/2015/9/8/chartex" xmlns:cx2="http://schemas.microsoft.com/office/drawing/2015/10/21/chartex" xmlns:cx3="http://schemas.microsoft.com/office/drawing/2016/5/9/chartex" xmlns:cx4="http://schemas.microsoft.com/office/drawing/2016/5/10/chartex" xmlns:cx5="http://schemas.microsoft.com/office/drawing/2016/5/11/chartex" xmlns:cx6="http://schemas.microsoft.com/office/drawing/2016/5/12/chartex" xmlns:cx7="http://schemas.microsoft.com/office/drawing/2016/5/13/chartex" xmlns:cx8="http://schemas.microsoft.com/office/drawing/2016/5/14/chartex" xmlns:mc="http://schemas.openxmlformats.org/markup-compatibility/2006" xmlns:aink="http://schemas.microsoft.com/office/drawing/2016/ink" xmlns:am3d="http://schemas.microsoft.com/office/drawing/2017/model3d" xmlns:o="urn:schemas-microsoft-com:office:office" xmlns:oel="http://schemas.microsoft.com/office/2019/extlst" xmlns:r="http://schemas.openxmlformats.org/officeDocument/2006/relationships" xmlns:m="http://schemas.openxmlformats.org/officeDocument/2006/math" xmlns:v="urn:schemas-microsoft-com:vml" xmlns:wp14="http://schemas.microsoft.com/office/word/2010/wordprocessingDrawing" xmlns:wp="http://schemas.openxmlformats.org/drawingml/2006/wordprocessingDrawing" xmlns:w10="urn:schemas-microsoft-com:office:word" xmlns:w="http://schemas.openxmlformats.org/wordprocessingml/2006/main" xmlns:w14="http://schemas.microsoft.com/office/word/2010/wordml" xmlns:w15="http://schemas.microsoft.com/office/word/2012/wordml" xmlns:w16cex="http://schemas.microsoft.com/office/word/2018/wordml/cex" xmlns:w16cid="http://schemas.microsoft.com/office/word/2016/wordml/cid" xmlns:w16="http://schemas.microsoft.com/office/word/2018/wordml" xmlns:w16du="http://schemas.microsoft.com/office/word/2023/wordml/word16du" xmlns:w16sdtdh="http://schemas.microsoft.com/office/word/2020/wordml/sdtdatahash" xmlns:w16se="http://schemas.microsoft.com/office/word/2015/wordml/symex" xmlns:wpg="http://schemas.microsoft.com/office/word/2010/wordprocessingGroup" xmlns:wpi="http://schemas.microsoft.com/office/word/2010/wordprocessingInk" xmlns:wne="http://schemas.microsoft.com/office/word/2006/wordml" xmlns:wps="http://schemas.microsoft.com/office/word/2010/wordprocessingShape" mc:Ignorable="w14 w15 w16se w16cid w16 w16cex w16sdtdh w16du wp14">
   <w:abstractNum w:abstractNumId="0" w15:restartNumberingAfterBreak="0">
+    <w:nsid w:val="01E905B6"/>
+    <w:multiLevelType w:val="multilevel"/>
+    <w:tmpl w:val="85E2AB1A"/>
+    <w:lvl w:ilvl="0">
+      <w:start w:val="1"/>
+      <w:numFmt w:val="bullet"/>
+      <w:lvlText w:val=""/>
+      <w:lvlJc w:val="left"/>
+      <w:pPr>
+        <w:tabs>
+          <w:tab w:val="num" w:pos="720"/>
+        </w:tabs>
+        <w:ind w:left="720" w:hanging="360"/>
+      </w:pPr>
+      <w:rPr>
+        <w:rFonts w:ascii="Symbol" w:hAnsi="Symbol" w:hint="default"/>
+        <w:sz w:val="20"/>
+      </w:rPr>
+    </w:lvl>
+    <w:lvl w:ilvl="1" w:tentative="1">
+      <w:start w:val="1"/>
+      <w:numFmt w:val="bullet"/>
+      <w:lvlText w:val=""/>
+      <w:lvlJc w:val="left"/>
+      <w:pPr>
+        <w:tabs>
+          <w:tab w:val="num" w:pos="1440"/>
+        </w:tabs>
+        <w:ind w:left="1440" w:hanging="360"/>
+      </w:pPr>
+      <w:rPr>
+        <w:rFonts w:ascii="Symbol" w:hAnsi="Symbol" w:hint="default"/>
+        <w:sz w:val="20"/>
+      </w:rPr>
+    </w:lvl>
+    <w:lvl w:ilvl="2" w:tentative="1">
+      <w:start w:val="1"/>
+      <w:numFmt w:val="bullet"/>
+      <w:lvlText w:val=""/>
+      <w:lvlJc w:val="left"/>
+      <w:pPr>
+        <w:tabs>
+          <w:tab w:val="num" w:pos="2160"/>
+        </w:tabs>
+        <w:ind w:left="2160" w:hanging="360"/>
+      </w:pPr>
+      <w:rPr>
+        <w:rFonts w:ascii="Symbol" w:hAnsi="Symbol" w:hint="default"/>
+        <w:sz w:val="20"/>
+      </w:rPr>
+    </w:lvl>
+    <w:lvl w:ilvl="3" w:tentative="1">
+      <w:start w:val="1"/>
+      <w:numFmt w:val="bullet"/>
+      <w:lvlText w:val=""/>
+      <w:lvlJc w:val="left"/>
+      <w:pPr>
+        <w:tabs>
+          <w:tab w:val="num" w:pos="2880"/>
+        </w:tabs>
+        <w:ind w:left="2880" w:hanging="360"/>
+      </w:pPr>
+      <w:rPr>
+        <w:rFonts w:ascii="Symbol" w:hAnsi="Symbol" w:hint="default"/>
+        <w:sz w:val="20"/>
+      </w:rPr>
+    </w:lvl>
+    <w:lvl w:ilvl="4" w:tentative="1">
+      <w:start w:val="1"/>
+      <w:numFmt w:val="bullet"/>
+      <w:lvlText w:val=""/>
+      <w:lvlJc w:val="left"/>
+      <w:pPr>
+        <w:tabs>
+          <w:tab w:val="num" w:pos="3600"/>
+        </w:tabs>
+        <w:ind w:left="3600" w:hanging="360"/>
+      </w:pPr>
+      <w:rPr>
+        <w:rFonts w:ascii="Symbol" w:hAnsi="Symbol" w:hint="default"/>
+        <w:sz w:val="20"/>
+      </w:rPr>
+    </w:lvl>
+    <w:lvl w:ilvl="5" w:tentative="1">
+      <w:start w:val="1"/>
+      <w:numFmt w:val="bullet"/>
+      <w:lvlText w:val=""/>
+      <w:lvlJc w:val="left"/>
+      <w:pPr>
+        <w:tabs>
+          <w:tab w:val="num" w:pos="4320"/>
+        </w:tabs>
+        <w:ind w:left="4320" w:hanging="360"/>
+      </w:pPr>
+      <w:rPr>
+        <w:rFonts w:ascii="Symbol" w:hAnsi="Symbol" w:hint="default"/>
+        <w:sz w:val="20"/>
+      </w:rPr>
+    </w:lvl>
+    <w:lvl w:ilvl="6" w:tentative="1">
+      <w:start w:val="1"/>
+      <w:numFmt w:val="bullet"/>
+      <w:lvlText w:val=""/>
+      <w:lvlJc w:val="left"/>
+      <w:pPr>
+        <w:tabs>
+          <w:tab w:val="num" w:pos="5040"/>
+        </w:tabs>
+        <w:ind w:left="5040" w:hanging="360"/>
+      </w:pPr>
+      <w:rPr>
+        <w:rFonts w:ascii="Symbol" w:hAnsi="Symbol" w:hint="default"/>
+        <w:sz w:val="20"/>
+      </w:rPr>
+    </w:lvl>
+    <w:lvl w:ilvl="7" w:tentative="1">
+      <w:start w:val="1"/>
+      <w:numFmt w:val="bullet"/>
+      <w:lvlText w:val=""/>
+      <w:lvlJc w:val="left"/>
+      <w:pPr>
+        <w:tabs>
+          <w:tab w:val="num" w:pos="5760"/>
+        </w:tabs>
+        <w:ind w:left="5760" w:hanging="360"/>
+      </w:pPr>
+      <w:rPr>
+        <w:rFonts w:ascii="Symbol" w:hAnsi="Symbol" w:hint="default"/>
+        <w:sz w:val="20"/>
+      </w:rPr>
+    </w:lvl>
+    <w:lvl w:ilvl="8" w:tentative="1">
+      <w:start w:val="1"/>
+      <w:numFmt w:val="bullet"/>
+      <w:lvlText w:val=""/>
+      <w:lvlJc w:val="left"/>
+      <w:pPr>
+        <w:tabs>
+          <w:tab w:val="num" w:pos="6480"/>
+        </w:tabs>
+        <w:ind w:left="6480" w:hanging="360"/>
+      </w:pPr>
+      <w:rPr>
+        <w:rFonts w:ascii="Symbol" w:hAnsi="Symbol" w:hint="default"/>
+        <w:sz w:val="20"/>
+      </w:rPr>
+    </w:lvl>
+  </w:abstractNum>
+  <w:abstractNum w:abstractNumId="1" w15:restartNumberingAfterBreak="0">
     <w:nsid w:val="043C27C9"/>
     <w:multiLevelType w:val="multilevel"/>
     <w:tmpl w:val="EFE0EB0A"/>
@@ -1725,7 +2098,7 @@
       </w:rPr>
     </w:lvl>
   </w:abstractNum>
-  <w:abstractNum w:abstractNumId="1" w15:restartNumberingAfterBreak="0">
+  <w:abstractNum w:abstractNumId="2" w15:restartNumberingAfterBreak="0">
     <w:nsid w:val="0515218F"/>
     <w:multiLevelType w:val="multilevel"/>
     <w:tmpl w:val="2BAA86D2"/>
@@ -1842,7 +2215,305 @@
       </w:pPr>
     </w:lvl>
   </w:abstractNum>
-  <w:abstractNum w:abstractNumId="2" w15:restartNumberingAfterBreak="0">
+  <w:abstractNum w:abstractNumId="3" w15:restartNumberingAfterBreak="0">
+    <w:nsid w:val="0A701B96"/>
+    <w:multiLevelType w:val="multilevel"/>
+    <w:tmpl w:val="02D64A7C"/>
+    <w:lvl w:ilvl="0">
+      <w:start w:val="1"/>
+      <w:numFmt w:val="bullet"/>
+      <w:lvlText w:val=""/>
+      <w:lvlJc w:val="left"/>
+      <w:pPr>
+        <w:tabs>
+          <w:tab w:val="num" w:pos="720"/>
+        </w:tabs>
+        <w:ind w:left="720" w:hanging="360"/>
+      </w:pPr>
+      <w:rPr>
+        <w:rFonts w:ascii="Symbol" w:hAnsi="Symbol" w:hint="default"/>
+        <w:sz w:val="20"/>
+      </w:rPr>
+    </w:lvl>
+    <w:lvl w:ilvl="1" w:tentative="1">
+      <w:start w:val="1"/>
+      <w:numFmt w:val="bullet"/>
+      <w:lvlText w:val=""/>
+      <w:lvlJc w:val="left"/>
+      <w:pPr>
+        <w:tabs>
+          <w:tab w:val="num" w:pos="1440"/>
+        </w:tabs>
+        <w:ind w:left="1440" w:hanging="360"/>
+      </w:pPr>
+      <w:rPr>
+        <w:rFonts w:ascii="Symbol" w:hAnsi="Symbol" w:hint="default"/>
+        <w:sz w:val="20"/>
+      </w:rPr>
+    </w:lvl>
+    <w:lvl w:ilvl="2" w:tentative="1">
+      <w:start w:val="1"/>
+      <w:numFmt w:val="bullet"/>
+      <w:lvlText w:val=""/>
+      <w:lvlJc w:val="left"/>
+      <w:pPr>
+        <w:tabs>
+          <w:tab w:val="num" w:pos="2160"/>
+        </w:tabs>
+        <w:ind w:left="2160" w:hanging="360"/>
+      </w:pPr>
+      <w:rPr>
+        <w:rFonts w:ascii="Symbol" w:hAnsi="Symbol" w:hint="default"/>
+        <w:sz w:val="20"/>
+      </w:rPr>
+    </w:lvl>
+    <w:lvl w:ilvl="3" w:tentative="1">
+      <w:start w:val="1"/>
+      <w:numFmt w:val="bullet"/>
+      <w:lvlText w:val=""/>
+      <w:lvlJc w:val="left"/>
+      <w:pPr>
+        <w:tabs>
+          <w:tab w:val="num" w:pos="2880"/>
+        </w:tabs>
+        <w:ind w:left="2880" w:hanging="360"/>
+      </w:pPr>
+      <w:rPr>
+        <w:rFonts w:ascii="Symbol" w:hAnsi="Symbol" w:hint="default"/>
+        <w:sz w:val="20"/>
+      </w:rPr>
+    </w:lvl>
+    <w:lvl w:ilvl="4" w:tentative="1">
+      <w:start w:val="1"/>
+      <w:numFmt w:val="bullet"/>
+      <w:lvlText w:val=""/>
+      <w:lvlJc w:val="left"/>
+      <w:pPr>
+        <w:tabs>
+          <w:tab w:val="num" w:pos="3600"/>
+        </w:tabs>
+        <w:ind w:left="3600" w:hanging="360"/>
+      </w:pPr>
+      <w:rPr>
+        <w:rFonts w:ascii="Symbol" w:hAnsi="Symbol" w:hint="default"/>
+        <w:sz w:val="20"/>
+      </w:rPr>
+    </w:lvl>
+    <w:lvl w:ilvl="5" w:tentative="1">
+      <w:start w:val="1"/>
+      <w:numFmt w:val="bullet"/>
+      <w:lvlText w:val=""/>
+      <w:lvlJc w:val="left"/>
+      <w:pPr>
+        <w:tabs>
+          <w:tab w:val="num" w:pos="4320"/>
+        </w:tabs>
+        <w:ind w:left="4320" w:hanging="360"/>
+      </w:pPr>
+      <w:rPr>
+        <w:rFonts w:ascii="Symbol" w:hAnsi="Symbol" w:hint="default"/>
+        <w:sz w:val="20"/>
+      </w:rPr>
+    </w:lvl>
+    <w:lvl w:ilvl="6" w:tentative="1">
+      <w:start w:val="1"/>
+      <w:numFmt w:val="bullet"/>
+      <w:lvlText w:val=""/>
+      <w:lvlJc w:val="left"/>
+      <w:pPr>
+        <w:tabs>
+          <w:tab w:val="num" w:pos="5040"/>
+        </w:tabs>
+        <w:ind w:left="5040" w:hanging="360"/>
+      </w:pPr>
+      <w:rPr>
+        <w:rFonts w:ascii="Symbol" w:hAnsi="Symbol" w:hint="default"/>
+        <w:sz w:val="20"/>
+      </w:rPr>
+    </w:lvl>
+    <w:lvl w:ilvl="7" w:tentative="1">
+      <w:start w:val="1"/>
+      <w:numFmt w:val="bullet"/>
+      <w:lvlText w:val=""/>
+      <w:lvlJc w:val="left"/>
+      <w:pPr>
+        <w:tabs>
+          <w:tab w:val="num" w:pos="5760"/>
+        </w:tabs>
+        <w:ind w:left="5760" w:hanging="360"/>
+      </w:pPr>
+      <w:rPr>
+        <w:rFonts w:ascii="Symbol" w:hAnsi="Symbol" w:hint="default"/>
+        <w:sz w:val="20"/>
+      </w:rPr>
+    </w:lvl>
+    <w:lvl w:ilvl="8" w:tentative="1">
+      <w:start w:val="1"/>
+      <w:numFmt w:val="bullet"/>
+      <w:lvlText w:val=""/>
+      <w:lvlJc w:val="left"/>
+      <w:pPr>
+        <w:tabs>
+          <w:tab w:val="num" w:pos="6480"/>
+        </w:tabs>
+        <w:ind w:left="6480" w:hanging="360"/>
+      </w:pPr>
+      <w:rPr>
+        <w:rFonts w:ascii="Symbol" w:hAnsi="Symbol" w:hint="default"/>
+        <w:sz w:val="20"/>
+      </w:rPr>
+    </w:lvl>
+  </w:abstractNum>
+  <w:abstractNum w:abstractNumId="4" w15:restartNumberingAfterBreak="0">
+    <w:nsid w:val="19772D02"/>
+    <w:multiLevelType w:val="multilevel"/>
+    <w:tmpl w:val="C570D9B0"/>
+    <w:lvl w:ilvl="0">
+      <w:start w:val="1"/>
+      <w:numFmt w:val="bullet"/>
+      <w:lvlText w:val=""/>
+      <w:lvlJc w:val="left"/>
+      <w:pPr>
+        <w:tabs>
+          <w:tab w:val="num" w:pos="720"/>
+        </w:tabs>
+        <w:ind w:left="720" w:hanging="360"/>
+      </w:pPr>
+      <w:rPr>
+        <w:rFonts w:ascii="Symbol" w:hAnsi="Symbol" w:hint="default"/>
+        <w:sz w:val="20"/>
+      </w:rPr>
+    </w:lvl>
+    <w:lvl w:ilvl="1" w:tentative="1">
+      <w:start w:val="1"/>
+      <w:numFmt w:val="bullet"/>
+      <w:lvlText w:val=""/>
+      <w:lvlJc w:val="left"/>
+      <w:pPr>
+        <w:tabs>
+          <w:tab w:val="num" w:pos="1440"/>
+        </w:tabs>
+        <w:ind w:left="1440" w:hanging="360"/>
+      </w:pPr>
+      <w:rPr>
+        <w:rFonts w:ascii="Symbol" w:hAnsi="Symbol" w:hint="default"/>
+        <w:sz w:val="20"/>
+      </w:rPr>
+    </w:lvl>
+    <w:lvl w:ilvl="2" w:tentative="1">
+      <w:start w:val="1"/>
+      <w:numFmt w:val="bullet"/>
+      <w:lvlText w:val=""/>
+      <w:lvlJc w:val="left"/>
+      <w:pPr>
+        <w:tabs>
+          <w:tab w:val="num" w:pos="2160"/>
+        </w:tabs>
+        <w:ind w:left="2160" w:hanging="360"/>
+      </w:pPr>
+      <w:rPr>
+        <w:rFonts w:ascii="Symbol" w:hAnsi="Symbol" w:hint="default"/>
+        <w:sz w:val="20"/>
+      </w:rPr>
+    </w:lvl>
+    <w:lvl w:ilvl="3" w:tentative="1">
+      <w:start w:val="1"/>
+      <w:numFmt w:val="bullet"/>
+      <w:lvlText w:val=""/>
+      <w:lvlJc w:val="left"/>
+      <w:pPr>
+        <w:tabs>
+          <w:tab w:val="num" w:pos="2880"/>
+        </w:tabs>
+        <w:ind w:left="2880" w:hanging="360"/>
+      </w:pPr>
+      <w:rPr>
+        <w:rFonts w:ascii="Symbol" w:hAnsi="Symbol" w:hint="default"/>
+        <w:sz w:val="20"/>
+      </w:rPr>
+    </w:lvl>
+    <w:lvl w:ilvl="4" w:tentative="1">
+      <w:start w:val="1"/>
+      <w:numFmt w:val="bullet"/>
+      <w:lvlText w:val=""/>
+      <w:lvlJc w:val="left"/>
+      <w:pPr>
+        <w:tabs>
+          <w:tab w:val="num" w:pos="3600"/>
+        </w:tabs>
+        <w:ind w:left="3600" w:hanging="360"/>
+      </w:pPr>
+      <w:rPr>
+        <w:rFonts w:ascii="Symbol" w:hAnsi="Symbol" w:hint="default"/>
+        <w:sz w:val="20"/>
+      </w:rPr>
+    </w:lvl>
+    <w:lvl w:ilvl="5" w:tentative="1">
+      <w:start w:val="1"/>
+      <w:numFmt w:val="bullet"/>
+      <w:lvlText w:val=""/>
+      <w:lvlJc w:val="left"/>
+      <w:pPr>
+        <w:tabs>
+          <w:tab w:val="num" w:pos="4320"/>
+        </w:tabs>
+        <w:ind w:left="4320" w:hanging="360"/>
+      </w:pPr>
+      <w:rPr>
+        <w:rFonts w:ascii="Symbol" w:hAnsi="Symbol" w:hint="default"/>
+        <w:sz w:val="20"/>
+      </w:rPr>
+    </w:lvl>
+    <w:lvl w:ilvl="6" w:tentative="1">
+      <w:start w:val="1"/>
+      <w:numFmt w:val="bullet"/>
+      <w:lvlText w:val=""/>
+      <w:lvlJc w:val="left"/>
+      <w:pPr>
+        <w:tabs>
+          <w:tab w:val="num" w:pos="5040"/>
+        </w:tabs>
+        <w:ind w:left="5040" w:hanging="360"/>
+      </w:pPr>
+      <w:rPr>
+        <w:rFonts w:ascii="Symbol" w:hAnsi="Symbol" w:hint="default"/>
+        <w:sz w:val="20"/>
+      </w:rPr>
+    </w:lvl>
+    <w:lvl w:ilvl="7" w:tentative="1">
+      <w:start w:val="1"/>
+      <w:numFmt w:val="bullet"/>
+      <w:lvlText w:val=""/>
+      <w:lvlJc w:val="left"/>
+      <w:pPr>
+        <w:tabs>
+          <w:tab w:val="num" w:pos="5760"/>
+        </w:tabs>
+        <w:ind w:left="5760" w:hanging="360"/>
+      </w:pPr>
+      <w:rPr>
+        <w:rFonts w:ascii="Symbol" w:hAnsi="Symbol" w:hint="default"/>
+        <w:sz w:val="20"/>
+      </w:rPr>
+    </w:lvl>
+    <w:lvl w:ilvl="8" w:tentative="1">
+      <w:start w:val="1"/>
+      <w:numFmt w:val="bullet"/>
+      <w:lvlText w:val=""/>
+      <w:lvlJc w:val="left"/>
+      <w:pPr>
+        <w:tabs>
+          <w:tab w:val="num" w:pos="6480"/>
+        </w:tabs>
+        <w:ind w:left="6480" w:hanging="360"/>
+      </w:pPr>
+      <w:rPr>
+        <w:rFonts w:ascii="Symbol" w:hAnsi="Symbol" w:hint="default"/>
+        <w:sz w:val="20"/>
+      </w:rPr>
+    </w:lvl>
+  </w:abstractNum>
+  <w:abstractNum w:abstractNumId="5" w15:restartNumberingAfterBreak="0">
     <w:nsid w:val="3A0B06EC"/>
     <w:multiLevelType w:val="multilevel"/>
     <w:tmpl w:val="9D88FE30"/>
@@ -1991,7 +2662,7 @@
       </w:rPr>
     </w:lvl>
   </w:abstractNum>
-  <w:abstractNum w:abstractNumId="3" w15:restartNumberingAfterBreak="0">
+  <w:abstractNum w:abstractNumId="6" w15:restartNumberingAfterBreak="0">
     <w:nsid w:val="400D6110"/>
     <w:multiLevelType w:val="multilevel"/>
     <w:tmpl w:val="E716D542"/>
@@ -2140,7 +2811,7 @@
       </w:rPr>
     </w:lvl>
   </w:abstractNum>
-  <w:abstractNum w:abstractNumId="4" w15:restartNumberingAfterBreak="0">
+  <w:abstractNum w:abstractNumId="7" w15:restartNumberingAfterBreak="0">
     <w:nsid w:val="4DBA2F0C"/>
     <w:multiLevelType w:val="multilevel"/>
     <w:tmpl w:val="24AADE4E"/>
@@ -2289,7 +2960,7 @@
       </w:rPr>
     </w:lvl>
   </w:abstractNum>
-  <w:abstractNum w:abstractNumId="5" w15:restartNumberingAfterBreak="0">
+  <w:abstractNum w:abstractNumId="8" w15:restartNumberingAfterBreak="0">
     <w:nsid w:val="6B876242"/>
     <w:multiLevelType w:val="multilevel"/>
     <w:tmpl w:val="B7782B96"/>
@@ -2438,7 +3109,156 @@
       </w:rPr>
     </w:lvl>
   </w:abstractNum>
-  <w:abstractNum w:abstractNumId="6" w15:restartNumberingAfterBreak="0">
+  <w:abstractNum w:abstractNumId="9" w15:restartNumberingAfterBreak="0">
+    <w:nsid w:val="6F165C84"/>
+    <w:multiLevelType w:val="multilevel"/>
+    <w:tmpl w:val="0774465A"/>
+    <w:lvl w:ilvl="0">
+      <w:start w:val="1"/>
+      <w:numFmt w:val="bullet"/>
+      <w:lvlText w:val=""/>
+      <w:lvlJc w:val="left"/>
+      <w:pPr>
+        <w:tabs>
+          <w:tab w:val="num" w:pos="720"/>
+        </w:tabs>
+        <w:ind w:left="720" w:hanging="360"/>
+      </w:pPr>
+      <w:rPr>
+        <w:rFonts w:ascii="Symbol" w:hAnsi="Symbol" w:hint="default"/>
+        <w:sz w:val="20"/>
+      </w:rPr>
+    </w:lvl>
+    <w:lvl w:ilvl="1" w:tentative="1">
+      <w:start w:val="1"/>
+      <w:numFmt w:val="bullet"/>
+      <w:lvlText w:val=""/>
+      <w:lvlJc w:val="left"/>
+      <w:pPr>
+        <w:tabs>
+          <w:tab w:val="num" w:pos="1440"/>
+        </w:tabs>
+        <w:ind w:left="1440" w:hanging="360"/>
+      </w:pPr>
+      <w:rPr>
+        <w:rFonts w:ascii="Symbol" w:hAnsi="Symbol" w:hint="default"/>
+        <w:sz w:val="20"/>
+      </w:rPr>
+    </w:lvl>
+    <w:lvl w:ilvl="2" w:tentative="1">
+      <w:start w:val="1"/>
+      <w:numFmt w:val="bullet"/>
+      <w:lvlText w:val=""/>
+      <w:lvlJc w:val="left"/>
+      <w:pPr>
+        <w:tabs>
+          <w:tab w:val="num" w:pos="2160"/>
+        </w:tabs>
+        <w:ind w:left="2160" w:hanging="360"/>
+      </w:pPr>
+      <w:rPr>
+        <w:rFonts w:ascii="Symbol" w:hAnsi="Symbol" w:hint="default"/>
+        <w:sz w:val="20"/>
+      </w:rPr>
+    </w:lvl>
+    <w:lvl w:ilvl="3" w:tentative="1">
+      <w:start w:val="1"/>
+      <w:numFmt w:val="bullet"/>
+      <w:lvlText w:val=""/>
+      <w:lvlJc w:val="left"/>
+      <w:pPr>
+        <w:tabs>
+          <w:tab w:val="num" w:pos="2880"/>
+        </w:tabs>
+        <w:ind w:left="2880" w:hanging="360"/>
+      </w:pPr>
+      <w:rPr>
+        <w:rFonts w:ascii="Symbol" w:hAnsi="Symbol" w:hint="default"/>
+        <w:sz w:val="20"/>
+      </w:rPr>
+    </w:lvl>
+    <w:lvl w:ilvl="4" w:tentative="1">
+      <w:start w:val="1"/>
+      <w:numFmt w:val="bullet"/>
+      <w:lvlText w:val=""/>
+      <w:lvlJc w:val="left"/>
+      <w:pPr>
+        <w:tabs>
+          <w:tab w:val="num" w:pos="3600"/>
+        </w:tabs>
+        <w:ind w:left="3600" w:hanging="360"/>
+      </w:pPr>
+      <w:rPr>
+        <w:rFonts w:ascii="Symbol" w:hAnsi="Symbol" w:hint="default"/>
+        <w:sz w:val="20"/>
+      </w:rPr>
+    </w:lvl>
+    <w:lvl w:ilvl="5" w:tentative="1">
+      <w:start w:val="1"/>
+      <w:numFmt w:val="bullet"/>
+      <w:lvlText w:val=""/>
+      <w:lvlJc w:val="left"/>
+      <w:pPr>
+        <w:tabs>
+          <w:tab w:val="num" w:pos="4320"/>
+        </w:tabs>
+        <w:ind w:left="4320" w:hanging="360"/>
+      </w:pPr>
+      <w:rPr>
+        <w:rFonts w:ascii="Symbol" w:hAnsi="Symbol" w:hint="default"/>
+        <w:sz w:val="20"/>
+      </w:rPr>
+    </w:lvl>
+    <w:lvl w:ilvl="6" w:tentative="1">
+      <w:start w:val="1"/>
+      <w:numFmt w:val="bullet"/>
+      <w:lvlText w:val=""/>
+      <w:lvlJc w:val="left"/>
+      <w:pPr>
+        <w:tabs>
+          <w:tab w:val="num" w:pos="5040"/>
+        </w:tabs>
+        <w:ind w:left="5040" w:hanging="360"/>
+      </w:pPr>
+      <w:rPr>
+        <w:rFonts w:ascii="Symbol" w:hAnsi="Symbol" w:hint="default"/>
+        <w:sz w:val="20"/>
+      </w:rPr>
+    </w:lvl>
+    <w:lvl w:ilvl="7" w:tentative="1">
+      <w:start w:val="1"/>
+      <w:numFmt w:val="bullet"/>
+      <w:lvlText w:val=""/>
+      <w:lvlJc w:val="left"/>
+      <w:pPr>
+        <w:tabs>
+          <w:tab w:val="num" w:pos="5760"/>
+        </w:tabs>
+        <w:ind w:left="5760" w:hanging="360"/>
+      </w:pPr>
+      <w:rPr>
+        <w:rFonts w:ascii="Symbol" w:hAnsi="Symbol" w:hint="default"/>
+        <w:sz w:val="20"/>
+      </w:rPr>
+    </w:lvl>
+    <w:lvl w:ilvl="8" w:tentative="1">
+      <w:start w:val="1"/>
+      <w:numFmt w:val="bullet"/>
+      <w:lvlText w:val=""/>
+      <w:lvlJc w:val="left"/>
+      <w:pPr>
+        <w:tabs>
+          <w:tab w:val="num" w:pos="6480"/>
+        </w:tabs>
+        <w:ind w:left="6480" w:hanging="360"/>
+      </w:pPr>
+      <w:rPr>
+        <w:rFonts w:ascii="Symbol" w:hAnsi="Symbol" w:hint="default"/>
+        <w:sz w:val="20"/>
+      </w:rPr>
+    </w:lvl>
+  </w:abstractNum>
+  <w:abstractNum w:abstractNumId="10" w15:restartNumberingAfterBreak="0">
     <w:nsid w:val="6F7D5C4B"/>
     <w:multiLevelType w:val="multilevel"/>
     <w:tmpl w:val="CA6C31D4"/>
@@ -2587,7 +3407,7 @@
       </w:rPr>
     </w:lvl>
   </w:abstractNum>
-  <w:abstractNum w:abstractNumId="7" w15:restartNumberingAfterBreak="0">
+  <w:abstractNum w:abstractNumId="11" w15:restartNumberingAfterBreak="0">
     <w:nsid w:val="71692472"/>
     <w:multiLevelType w:val="multilevel"/>
     <w:tmpl w:val="D19ABCE2"/>
@@ -2704,29 +3524,193 @@
       </w:pPr>
     </w:lvl>
   </w:abstractNum>
+  <w:abstractNum w:abstractNumId="12" w15:restartNumberingAfterBreak="0">
+    <w:nsid w:val="7CB61472"/>
+    <w:multiLevelType w:val="multilevel"/>
+    <w:tmpl w:val="30E87C84"/>
+    <w:lvl w:ilvl="0">
+      <w:start w:val="1"/>
+      <w:numFmt w:val="bullet"/>
+      <w:lvlText w:val=""/>
+      <w:lvlJc w:val="left"/>
+      <w:pPr>
+        <w:tabs>
+          <w:tab w:val="num" w:pos="720"/>
+        </w:tabs>
+        <w:ind w:left="720" w:hanging="360"/>
+      </w:pPr>
+      <w:rPr>
+        <w:rFonts w:ascii="Symbol" w:hAnsi="Symbol" w:hint="default"/>
+        <w:sz w:val="20"/>
+      </w:rPr>
+    </w:lvl>
+    <w:lvl w:ilvl="1" w:tentative="1">
+      <w:start w:val="1"/>
+      <w:numFmt w:val="bullet"/>
+      <w:lvlText w:val=""/>
+      <w:lvlJc w:val="left"/>
+      <w:pPr>
+        <w:tabs>
+          <w:tab w:val="num" w:pos="1440"/>
+        </w:tabs>
+        <w:ind w:left="1440" w:hanging="360"/>
+      </w:pPr>
+      <w:rPr>
+        <w:rFonts w:ascii="Symbol" w:hAnsi="Symbol" w:hint="default"/>
+        <w:sz w:val="20"/>
+      </w:rPr>
+    </w:lvl>
+    <w:lvl w:ilvl="2" w:tentative="1">
+      <w:start w:val="1"/>
+      <w:numFmt w:val="bullet"/>
+      <w:lvlText w:val=""/>
+      <w:lvlJc w:val="left"/>
+      <w:pPr>
+        <w:tabs>
+          <w:tab w:val="num" w:pos="2160"/>
+        </w:tabs>
+        <w:ind w:left="2160" w:hanging="360"/>
+      </w:pPr>
+      <w:rPr>
+        <w:rFonts w:ascii="Symbol" w:hAnsi="Symbol" w:hint="default"/>
+        <w:sz w:val="20"/>
+      </w:rPr>
+    </w:lvl>
+    <w:lvl w:ilvl="3" w:tentative="1">
+      <w:start w:val="1"/>
+      <w:numFmt w:val="bullet"/>
+      <w:lvlText w:val=""/>
+      <w:lvlJc w:val="left"/>
+      <w:pPr>
+        <w:tabs>
+          <w:tab w:val="num" w:pos="2880"/>
+        </w:tabs>
+        <w:ind w:left="2880" w:hanging="360"/>
+      </w:pPr>
+      <w:rPr>
+        <w:rFonts w:ascii="Symbol" w:hAnsi="Symbol" w:hint="default"/>
+        <w:sz w:val="20"/>
+      </w:rPr>
+    </w:lvl>
+    <w:lvl w:ilvl="4" w:tentative="1">
+      <w:start w:val="1"/>
+      <w:numFmt w:val="bullet"/>
+      <w:lvlText w:val=""/>
+      <w:lvlJc w:val="left"/>
+      <w:pPr>
+        <w:tabs>
+          <w:tab w:val="num" w:pos="3600"/>
+        </w:tabs>
+        <w:ind w:left="3600" w:hanging="360"/>
+      </w:pPr>
+      <w:rPr>
+        <w:rFonts w:ascii="Symbol" w:hAnsi="Symbol" w:hint="default"/>
+        <w:sz w:val="20"/>
+      </w:rPr>
+    </w:lvl>
+    <w:lvl w:ilvl="5" w:tentative="1">
+      <w:start w:val="1"/>
+      <w:numFmt w:val="bullet"/>
+      <w:lvlText w:val=""/>
+      <w:lvlJc w:val="left"/>
+      <w:pPr>
+        <w:tabs>
+          <w:tab w:val="num" w:pos="4320"/>
+        </w:tabs>
+        <w:ind w:left="4320" w:hanging="360"/>
+      </w:pPr>
+      <w:rPr>
+        <w:rFonts w:ascii="Symbol" w:hAnsi="Symbol" w:hint="default"/>
+        <w:sz w:val="20"/>
+      </w:rPr>
+    </w:lvl>
+    <w:lvl w:ilvl="6" w:tentative="1">
+      <w:start w:val="1"/>
+      <w:numFmt w:val="bullet"/>
+      <w:lvlText w:val=""/>
+      <w:lvlJc w:val="left"/>
+      <w:pPr>
+        <w:tabs>
+          <w:tab w:val="num" w:pos="5040"/>
+        </w:tabs>
+        <w:ind w:left="5040" w:hanging="360"/>
+      </w:pPr>
+      <w:rPr>
+        <w:rFonts w:ascii="Symbol" w:hAnsi="Symbol" w:hint="default"/>
+        <w:sz w:val="20"/>
+      </w:rPr>
+    </w:lvl>
+    <w:lvl w:ilvl="7" w:tentative="1">
+      <w:start w:val="1"/>
+      <w:numFmt w:val="bullet"/>
+      <w:lvlText w:val=""/>
+      <w:lvlJc w:val="left"/>
+      <w:pPr>
+        <w:tabs>
+          <w:tab w:val="num" w:pos="5760"/>
+        </w:tabs>
+        <w:ind w:left="5760" w:hanging="360"/>
+      </w:pPr>
+      <w:rPr>
+        <w:rFonts w:ascii="Symbol" w:hAnsi="Symbol" w:hint="default"/>
+        <w:sz w:val="20"/>
+      </w:rPr>
+    </w:lvl>
+    <w:lvl w:ilvl="8" w:tentative="1">
+      <w:start w:val="1"/>
+      <w:numFmt w:val="bullet"/>
+      <w:lvlText w:val=""/>
+      <w:lvlJc w:val="left"/>
+      <w:pPr>
+        <w:tabs>
+          <w:tab w:val="num" w:pos="6480"/>
+        </w:tabs>
+        <w:ind w:left="6480" w:hanging="360"/>
+      </w:pPr>
+      <w:rPr>
+        <w:rFonts w:ascii="Symbol" w:hAnsi="Symbol" w:hint="default"/>
+        <w:sz w:val="20"/>
+      </w:rPr>
+    </w:lvl>
+  </w:abstractNum>
   <w:num w:numId="1" w16cid:durableId="952858817">
+    <w:abstractNumId w:val="11"/>
+  </w:num>
+  <w:num w:numId="2" w16cid:durableId="1496607583">
+    <w:abstractNumId w:val="6"/>
+  </w:num>
+  <w:num w:numId="3" w16cid:durableId="2022931888">
     <w:abstractNumId w:val="7"/>
   </w:num>
-  <w:num w:numId="2" w16cid:durableId="1496607583">
+  <w:num w:numId="4" w16cid:durableId="571695280">
+    <w:abstractNumId w:val="10"/>
+  </w:num>
+  <w:num w:numId="5" w16cid:durableId="2041709561">
+    <w:abstractNumId w:val="2"/>
+  </w:num>
+  <w:num w:numId="6" w16cid:durableId="352727674">
+    <w:abstractNumId w:val="8"/>
+  </w:num>
+  <w:num w:numId="7" w16cid:durableId="490799770">
+    <w:abstractNumId w:val="5"/>
+  </w:num>
+  <w:num w:numId="8" w16cid:durableId="86392719">
+    <w:abstractNumId w:val="1"/>
+  </w:num>
+  <w:num w:numId="9" w16cid:durableId="476924098">
+    <w:abstractNumId w:val="12"/>
+  </w:num>
+  <w:num w:numId="10" w16cid:durableId="959992383">
+    <w:abstractNumId w:val="9"/>
+  </w:num>
+  <w:num w:numId="11" w16cid:durableId="1884512899">
     <w:abstractNumId w:val="3"/>
   </w:num>
-  <w:num w:numId="3" w16cid:durableId="2022931888">
+  <w:num w:numId="12" w16cid:durableId="945694732">
+    <w:abstractNumId w:val="0"/>
+  </w:num>
+  <w:num w:numId="13" w16cid:durableId="1961066449">
     <w:abstractNumId w:val="4"/>
-  </w:num>
-  <w:num w:numId="4" w16cid:durableId="571695280">
-    <w:abstractNumId w:val="6"/>
-  </w:num>
-  <w:num w:numId="5" w16cid:durableId="2041709561">
-    <w:abstractNumId w:val="1"/>
-  </w:num>
-  <w:num w:numId="6" w16cid:durableId="352727674">
-    <w:abstractNumId w:val="5"/>
-  </w:num>
-  <w:num w:numId="7" w16cid:durableId="490799770">
-    <w:abstractNumId w:val="2"/>
-  </w:num>
-  <w:num w:numId="8" w16cid:durableId="86392719">
-    <w:abstractNumId w:val="0"/>
   </w:num>
 </w:numbering>
 </file>
@@ -3335,7 +4319,6 @@
   <w:style w:type="character" w:default="1" w:styleId="DefaultParagraphFont">
     <w:name w:val="Default Paragraph Font"/>
     <w:uiPriority w:val="1"/>
-    <w:semiHidden/>
     <w:unhideWhenUsed/>
   </w:style>
   <w:style w:type="table" w:default="1" w:styleId="TableNormal">

</xml_diff>